<commit_message>
Projeto Teste para inserir URL e algoritmo de Verificação Humana
Projeto Teste para inserir URL e algoritmo de Verificação Humana.
</commit_message>
<xml_diff>
--- a/Teste/Doc.docx
+++ b/Teste/Doc.docx
@@ -4,116 +4,300 @@
   <w:body>
     <w:p>
       <w:pPr>
+        <w:jc w:val="center"/>
+      </w:pPr>
+      <w:r>
+        <w:rPr>
+          <w:rFonts w:ascii="Arial" w:eastAsia="Arial" w:hAnsi="Arial" w:cs="Arial"/>
+          <w:b/>
+          <w:i/>
+          <w:color w:val="0000FF"/>
+          <w:sz w:val="36"/>
+        </w:rPr>
+        <w:t>Star Wars</w:t>
+      </w:r>
+      <w:r>
+        <w:rPr>
+          <w:rFonts w:ascii="Arial" w:eastAsia="Arial" w:hAnsi="Arial" w:cs="Arial"/>
+          <w:b/>
+          <w:i/>
+          <w:color w:val="0000FF"/>
+          <w:sz w:val="36"/>
+        </w:rPr>
+        <w:br/>
+      </w:r>
+    </w:p>
+    <w:p>
+      <w:pPr>
         <w:jc w:val="both"/>
       </w:pPr>
       <w:r>
-        <w:t xml:space="preserve">Star Wars  </w:t>
-      </w:r>
-      <w:r>
-        <w:t xml:space="preserve">Star Wars </w:t>
-      </w:r>
-      <w:r>
-        <w:t xml:space="preserve">(Guerra nas Estrelas (título no Brasil) ou Guerra das Estrelas (título em Portugal)) é uma franquia do tipo </w:t>
+        <w:rPr>
+          <w:rFonts w:ascii="Arial" w:eastAsia="Arial" w:hAnsi="Arial" w:cs="Arial"/>
+          <w:sz w:val="24"/>
+        </w:rPr>
+        <w:tab/>
+        <w:t xml:space="preserve">Star Wars (Guerra nas Estrelas (título no Brasil) ou Guerra das Estrelas (título em Portugal)) é uma franquia do tipo </w:t>
       </w:r>
       <w:proofErr w:type="spellStart"/>
       <w:r>
+        <w:rPr>
+          <w:rFonts w:ascii="Arial" w:eastAsia="Arial" w:hAnsi="Arial" w:cs="Arial"/>
+          <w:sz w:val="24"/>
+        </w:rPr>
         <w:t>space</w:t>
       </w:r>
       <w:proofErr w:type="spellEnd"/>
       <w:r>
+        <w:rPr>
+          <w:rFonts w:ascii="Arial" w:eastAsia="Arial" w:hAnsi="Arial" w:cs="Arial"/>
+          <w:sz w:val="24"/>
+        </w:rPr>
         <w:t xml:space="preserve"> opera estadunidense criada pelo cineasta George Lucas que conta com uma série de oito filmes de fantasia </w:t>
       </w:r>
       <w:r>
+        <w:rPr>
+          <w:rFonts w:ascii="Arial" w:eastAsia="Arial" w:hAnsi="Arial" w:cs="Arial"/>
+          <w:sz w:val="24"/>
+        </w:rPr>
         <w:t xml:space="preserve">científica e um spin-off. O primeiro filme foi lançado apenas com o título Star Wars em 25 de maio de 1977, e tornou-se um fenômeno mundial inesperado de cultura popular, sendo responsável pelo início da era dos </w:t>
       </w:r>
       <w:proofErr w:type="spellStart"/>
       <w:r>
+        <w:rPr>
+          <w:rFonts w:ascii="Arial" w:eastAsia="Arial" w:hAnsi="Arial" w:cs="Arial"/>
+          <w:sz w:val="24"/>
+        </w:rPr>
         <w:t>blockbusters</w:t>
       </w:r>
       <w:proofErr w:type="spellEnd"/>
       <w:r>
+        <w:rPr>
+          <w:rFonts w:ascii="Arial" w:eastAsia="Arial" w:hAnsi="Arial" w:cs="Arial"/>
+          <w:sz w:val="24"/>
+        </w:rPr>
         <w:t xml:space="preserve">: </w:t>
       </w:r>
       <w:proofErr w:type="spellStart"/>
       <w:r>
+        <w:rPr>
+          <w:rFonts w:ascii="Arial" w:eastAsia="Arial" w:hAnsi="Arial" w:cs="Arial"/>
+          <w:sz w:val="24"/>
+        </w:rPr>
         <w:t>Super</w:t>
       </w:r>
       <w:proofErr w:type="spellEnd"/>
       <w:r>
+        <w:rPr>
+          <w:rFonts w:ascii="Arial" w:eastAsia="Arial" w:hAnsi="Arial" w:cs="Arial"/>
+          <w:sz w:val="24"/>
+        </w:rPr>
         <w:t xml:space="preserve"> produções cinematográfic</w:t>
       </w:r>
       <w:r>
+        <w:rPr>
+          <w:rFonts w:ascii="Arial" w:eastAsia="Arial" w:hAnsi="Arial" w:cs="Arial"/>
+          <w:sz w:val="24"/>
+        </w:rPr>
         <w:t xml:space="preserve">as que fazem sucesso nas bilheterias e viram franquias com brinquedos, jogos, livros, etc. Foi seguido por duas sequências, The Empire Strikes Back e </w:t>
       </w:r>
       <w:proofErr w:type="spellStart"/>
       <w:r>
+        <w:rPr>
+          <w:rFonts w:ascii="Arial" w:eastAsia="Arial" w:hAnsi="Arial" w:cs="Arial"/>
+          <w:sz w:val="24"/>
+        </w:rPr>
         <w:t>Return</w:t>
       </w:r>
       <w:proofErr w:type="spellEnd"/>
       <w:r>
+        <w:rPr>
+          <w:rFonts w:ascii="Arial" w:eastAsia="Arial" w:hAnsi="Arial" w:cs="Arial"/>
+          <w:sz w:val="24"/>
+        </w:rPr>
         <w:t xml:space="preserve"> </w:t>
       </w:r>
       <w:proofErr w:type="spellStart"/>
       <w:r>
+        <w:rPr>
+          <w:rFonts w:ascii="Arial" w:eastAsia="Arial" w:hAnsi="Arial" w:cs="Arial"/>
+          <w:sz w:val="24"/>
+        </w:rPr>
         <w:t>of</w:t>
       </w:r>
       <w:proofErr w:type="spellEnd"/>
       <w:r>
+        <w:rPr>
+          <w:rFonts w:ascii="Arial" w:eastAsia="Arial" w:hAnsi="Arial" w:cs="Arial"/>
+          <w:sz w:val="24"/>
+        </w:rPr>
         <w:t xml:space="preserve"> </w:t>
       </w:r>
       <w:proofErr w:type="spellStart"/>
       <w:r>
+        <w:rPr>
+          <w:rFonts w:ascii="Arial" w:eastAsia="Arial" w:hAnsi="Arial" w:cs="Arial"/>
+          <w:sz w:val="24"/>
+        </w:rPr>
         <w:t>the</w:t>
       </w:r>
       <w:proofErr w:type="spellEnd"/>
       <w:r>
+        <w:rPr>
+          <w:rFonts w:ascii="Arial" w:eastAsia="Arial" w:hAnsi="Arial" w:cs="Arial"/>
+          <w:sz w:val="24"/>
+        </w:rPr>
         <w:t xml:space="preserve"> </w:t>
       </w:r>
       <w:proofErr w:type="spellStart"/>
       <w:r>
+        <w:rPr>
+          <w:rFonts w:ascii="Arial" w:eastAsia="Arial" w:hAnsi="Arial" w:cs="Arial"/>
+          <w:sz w:val="24"/>
+        </w:rPr>
         <w:t>Jedi</w:t>
       </w:r>
       <w:proofErr w:type="spellEnd"/>
       <w:r>
+        <w:rPr>
+          <w:rFonts w:ascii="Arial" w:eastAsia="Arial" w:hAnsi="Arial" w:cs="Arial"/>
+          <w:sz w:val="24"/>
+        </w:rPr>
         <w:t>, lançadas com intervalos de três anos. Esta primeira trilogia segue o trio icônico: Luk</w:t>
       </w:r>
       <w:r>
+        <w:rPr>
+          <w:rFonts w:ascii="Arial" w:eastAsia="Arial" w:hAnsi="Arial" w:cs="Arial"/>
+          <w:sz w:val="24"/>
+        </w:rPr>
         <w:t xml:space="preserve">e Skywalker, </w:t>
       </w:r>
       <w:proofErr w:type="spellStart"/>
       <w:r>
+        <w:rPr>
+          <w:rFonts w:ascii="Arial" w:eastAsia="Arial" w:hAnsi="Arial" w:cs="Arial"/>
+          <w:sz w:val="24"/>
+        </w:rPr>
         <w:t>Han</w:t>
       </w:r>
       <w:proofErr w:type="spellEnd"/>
       <w:r>
-        <w:t xml:space="preserve"> Solo e Princesa Leia, que luta na Aliança Rebelde para derrubar o tirano Império Galáctico; paralelamente ocorre a jornada de Luke para se tornar um cavaleiro </w:t>
+        <w:rPr>
+          <w:rFonts w:ascii="Arial" w:eastAsia="Arial" w:hAnsi="Arial" w:cs="Arial"/>
+          <w:sz w:val="24"/>
+        </w:rPr>
+        <w:t xml:space="preserve"> Solo e Princesa Leia, que luta na Aliança Rebelde</w:t>
+      </w:r>
+      <w:r>
+        <w:rPr>
+          <w:rFonts w:ascii="Arial" w:eastAsia="Arial" w:hAnsi="Arial" w:cs="Arial"/>
+          <w:sz w:val="24"/>
+        </w:rPr>
+        <w:t xml:space="preserve"> para derrubar o tirano Império Galáctico; paralelamente ocorre a jornada de Luke para se tornar um cavaleiro </w:t>
       </w:r>
       <w:proofErr w:type="spellStart"/>
       <w:r>
+        <w:rPr>
+          <w:rFonts w:ascii="Arial" w:eastAsia="Arial" w:hAnsi="Arial" w:cs="Arial"/>
+          <w:sz w:val="24"/>
+        </w:rPr>
         <w:t>Jedi</w:t>
       </w:r>
       <w:proofErr w:type="spellEnd"/>
       <w:r>
+        <w:rPr>
+          <w:rFonts w:ascii="Arial" w:eastAsia="Arial" w:hAnsi="Arial" w:cs="Arial"/>
+          <w:sz w:val="24"/>
+        </w:rPr>
         <w:t xml:space="preserve"> e a luta contra Darth Vader, um </w:t>
       </w:r>
       <w:proofErr w:type="spellStart"/>
       <w:r>
+        <w:rPr>
+          <w:rFonts w:ascii="Arial" w:eastAsia="Arial" w:hAnsi="Arial" w:cs="Arial"/>
+          <w:sz w:val="24"/>
+        </w:rPr>
         <w:t>ex-Jedi</w:t>
       </w:r>
       <w:proofErr w:type="spellEnd"/>
       <w:r>
+        <w:rPr>
+          <w:rFonts w:ascii="Arial" w:eastAsia="Arial" w:hAnsi="Arial" w:cs="Arial"/>
+          <w:sz w:val="24"/>
+        </w:rPr>
         <w:t xml:space="preserve"> que sucumbiu ao Lado Sombrio da For</w:t>
       </w:r>
       <w:r>
-        <w:t xml:space="preserve">ça e ao Imperador.   </w:t>
-      </w:r>
+        <w:rPr>
+          <w:rFonts w:ascii="Arial" w:eastAsia="Arial" w:hAnsi="Arial" w:cs="Arial"/>
+          <w:sz w:val="24"/>
+        </w:rPr>
+        <w:t>ça e ao Imperador.</w:t>
+      </w:r>
+      <w:r>
+        <w:rPr>
+          <w:rFonts w:ascii="Arial" w:eastAsia="Arial" w:hAnsi="Arial" w:cs="Arial"/>
+          <w:sz w:val="24"/>
+        </w:rPr>
+        <w:br/>
+      </w:r>
+      <w:r>
+        <w:rPr>
+          <w:rFonts w:ascii="Arial" w:eastAsia="Arial" w:hAnsi="Arial" w:cs="Arial"/>
+          <w:sz w:val="24"/>
+        </w:rPr>
+        <w:br/>
+      </w:r>
+      <w:r>
+        <w:rPr>
+          <w:rFonts w:ascii="Arial" w:eastAsia="Arial" w:hAnsi="Arial" w:cs="Arial"/>
+          <w:sz w:val="24"/>
+        </w:rPr>
+        <w:br/>
+      </w:r>
+    </w:p>
+    <w:p>
+      <w:pPr>
+        <w:jc w:val="center"/>
+      </w:pPr>
       <w:proofErr w:type="spellStart"/>
-      <w:r>
+      <w:proofErr w:type="gramStart"/>
+      <w:r>
+        <w:rPr>
+          <w:rFonts w:ascii="Arial" w:eastAsia="Arial" w:hAnsi="Arial" w:cs="Arial"/>
+          <w:b/>
+          <w:i/>
+          <w:color w:val="238E68"/>
+          <w:sz w:val="36"/>
+        </w:rPr>
         <w:t>Referencias</w:t>
       </w:r>
       <w:proofErr w:type="spellEnd"/>
       <w:r>
-        <w:t xml:space="preserve"> Bibliográficas Inserido por Junior Souza. Disponível em: &lt;https://pt.wikipedia.org/wiki/</w:t>
+        <w:rPr>
+          <w:rFonts w:ascii="Arial" w:eastAsia="Arial" w:hAnsi="Arial" w:cs="Arial"/>
+          <w:b/>
+          <w:i/>
+          <w:color w:val="238E68"/>
+          <w:sz w:val="36"/>
+        </w:rPr>
+        <w:t xml:space="preserve"> Bibliográficas</w:t>
+      </w:r>
+      <w:proofErr w:type="gramEnd"/>
+      <w:r>
+        <w:rPr>
+          <w:rFonts w:ascii="Arial" w:eastAsia="Arial" w:hAnsi="Arial" w:cs="Arial"/>
+          <w:b/>
+          <w:i/>
+          <w:color w:val="238E68"/>
+          <w:sz w:val="36"/>
+        </w:rPr>
+        <w:br/>
+      </w:r>
+    </w:p>
+    <w:p>
+      <w:r>
+        <w:t>Inserido por Junior Souza. Disponível em: &lt;https://pt.wikipedia.org/wiki/</w:t>
       </w:r>
       <w:proofErr w:type="spellStart"/>
       <w:r>
@@ -121,17 +305,79 @@
       </w:r>
       <w:proofErr w:type="spellEnd"/>
       <w:r>
-        <w:t>&gt;. Acessado em 15 de novembro de 2018 às 13h16min. https://www.google.com/https://www.google.com/</w:t>
+        <w:t xml:space="preserve">&gt;. Acessado em 15 de novembro de 2018 às 13h16min. </w:t>
       </w:r>
     </w:p>
     <w:sectPr>
-      <w:pgSz w:w="11906" w:h="16838"/>
-      <w:pgMar w:top="1417" w:right="1701" w:bottom="1417" w:left="1701" w:header="708" w:footer="708" w:gutter="0"/>
-      <w:cols w:space="708"/>
-      <w:docGrid w:linePitch="360"/>
+      <w:footerReference w:type="default" r:id="rId6"/>
+      <w:pgSz w:w="12240" w:h="15840"/>
+      <w:pgMar w:top="1417" w:right="1701" w:bottom="1417" w:left="1701" w:header="720" w:footer="720" w:gutter="0"/>
+      <w:cols w:space="720"/>
     </w:sectPr>
   </w:body>
 </w:document>
+</file>
+
+<file path=word/endnotes.xml><?xml version="1.0" encoding="utf-8"?>
+<w:endnotes xmlns:wpc="http://schemas.microsoft.com/office/word/2010/wordprocessingCanvas" xmlns:cx="http://schemas.microsoft.com/office/drawing/2014/chartex" xmlns:cx1="http://schemas.microsoft.com/office/drawing/2015/9/8/chartex" xmlns:cx2="http://schemas.microsoft.com/office/drawing/2015/10/21/chartex" xmlns:cx3="http://schemas.microsoft.com/office/drawing/2016/5/9/chartex" xmlns:cx4="http://schemas.microsoft.com/office/drawing/2016/5/10/chartex" xmlns:cx5="http://schemas.microsoft.com/office/drawing/2016/5/11/chartex" xmlns:cx6="http://schemas.microsoft.com/office/drawing/2016/5/12/chartex" xmlns:cx7="http://schemas.microsoft.com/office/drawing/2016/5/13/chartex" xmlns:cx8="http://schemas.microsoft.com/office/drawing/2016/5/14/chartex" xmlns:mc="http://schemas.openxmlformats.org/markup-compatibility/2006" xmlns:aink="http://schemas.microsoft.com/office/drawing/2016/ink" xmlns:am3d="http://schemas.microsoft.com/office/drawing/2017/model3d" xmlns:o="urn:schemas-microsoft-com:office:office" xmlns:r="http://schemas.openxmlformats.org/officeDocument/2006/relationships" xmlns:m="http://schemas.openxmlformats.org/officeDocument/2006/math" xmlns:v="urn:schemas-microsoft-com:vml" xmlns:wp14="http://schemas.microsoft.com/office/word/2010/wordprocessingDrawing" xmlns:wp="http://schemas.openxmlformats.org/drawingml/2006/wordprocessingDrawing" xmlns:w10="urn:schemas-microsoft-com:office:word" xmlns:w="http://schemas.openxmlformats.org/wordprocessingml/2006/main" xmlns:w14="http://schemas.microsoft.com/office/word/2010/wordml" xmlns:w15="http://schemas.microsoft.com/office/word/2012/wordml" xmlns:w16cid="http://schemas.microsoft.com/office/word/2016/wordml/cid" xmlns:w16se="http://schemas.microsoft.com/office/word/2015/wordml/symex" xmlns:wpg="http://schemas.microsoft.com/office/word/2010/wordprocessingGroup" xmlns:wpi="http://schemas.microsoft.com/office/word/2010/wordprocessingInk" xmlns:wne="http://schemas.microsoft.com/office/word/2006/wordml" xmlns:wps="http://schemas.microsoft.com/office/word/2010/wordprocessingShape" mc:Ignorable="w14 w15 w16se w16cid wp14">
+  <w:endnote w:type="separator" w:id="-1">
+    <w:p>
+      <w:pPr>
+        <w:spacing w:after="0" w:line="240" w:lineRule="auto"/>
+      </w:pPr>
+      <w:r>
+        <w:separator/>
+      </w:r>
+    </w:p>
+  </w:endnote>
+  <w:endnote w:type="continuationSeparator" w:id="0">
+    <w:p>
+      <w:pPr>
+        <w:spacing w:after="0" w:line="240" w:lineRule="auto"/>
+      </w:pPr>
+      <w:r>
+        <w:continuationSeparator/>
+      </w:r>
+    </w:p>
+  </w:endnote>
+</w:endnotes>
+</file>
+
+<file path=word/footer1.xml><?xml version="1.0" encoding="utf-8"?>
+<w:ftr xmlns:wpc="http://schemas.microsoft.com/office/word/2010/wordprocessingCanvas" xmlns:cx="http://schemas.microsoft.com/office/drawing/2014/chartex" xmlns:cx1="http://schemas.microsoft.com/office/drawing/2015/9/8/chartex" xmlns:cx2="http://schemas.microsoft.com/office/drawing/2015/10/21/chartex" xmlns:cx3="http://schemas.microsoft.com/office/drawing/2016/5/9/chartex" xmlns:cx4="http://schemas.microsoft.com/office/drawing/2016/5/10/chartex" xmlns:cx5="http://schemas.microsoft.com/office/drawing/2016/5/11/chartex" xmlns:cx6="http://schemas.microsoft.com/office/drawing/2016/5/12/chartex" xmlns:cx7="http://schemas.microsoft.com/office/drawing/2016/5/13/chartex" xmlns:cx8="http://schemas.microsoft.com/office/drawing/2016/5/14/chartex" xmlns:mc="http://schemas.openxmlformats.org/markup-compatibility/2006" xmlns:aink="http://schemas.microsoft.com/office/drawing/2016/ink" xmlns:am3d="http://schemas.microsoft.com/office/drawing/2017/model3d" xmlns:o="urn:schemas-microsoft-com:office:office" xmlns:r="http://schemas.openxmlformats.org/officeDocument/2006/relationships" xmlns:m="http://schemas.openxmlformats.org/officeDocument/2006/math" xmlns:v="urn:schemas-microsoft-com:vml" xmlns:wp14="http://schemas.microsoft.com/office/word/2010/wordprocessingDrawing" xmlns:wp="http://schemas.openxmlformats.org/drawingml/2006/wordprocessingDrawing" xmlns:w10="urn:schemas-microsoft-com:office:word" xmlns:w="http://schemas.openxmlformats.org/wordprocessingml/2006/main" xmlns:w14="http://schemas.microsoft.com/office/word/2010/wordml" xmlns:w15="http://schemas.microsoft.com/office/word/2012/wordml" xmlns:w16cid="http://schemas.microsoft.com/office/word/2016/wordml/cid" xmlns:w16se="http://schemas.microsoft.com/office/word/2015/wordml/symex" xmlns:wpg="http://schemas.microsoft.com/office/word/2010/wordprocessingGroup" xmlns:wpi="http://schemas.microsoft.com/office/word/2010/wordprocessingInk" xmlns:wne="http://schemas.microsoft.com/office/word/2006/wordml" xmlns:wps="http://schemas.microsoft.com/office/word/2010/wordprocessingShape" mc:Ignorable="w14 w15 w16se w16cid wp14">
+  <w:p>
+    <w:proofErr w:type="gramStart"/>
+    <w:r>
+      <w:t>Teste !!!</w:t>
+    </w:r>
+    <w:proofErr w:type="gramEnd"/>
+  </w:p>
+</w:ftr>
+</file>
+
+<file path=word/footnotes.xml><?xml version="1.0" encoding="utf-8"?>
+<w:footnotes xmlns:wpc="http://schemas.microsoft.com/office/word/2010/wordprocessingCanvas" xmlns:cx="http://schemas.microsoft.com/office/drawing/2014/chartex" xmlns:cx1="http://schemas.microsoft.com/office/drawing/2015/9/8/chartex" xmlns:cx2="http://schemas.microsoft.com/office/drawing/2015/10/21/chartex" xmlns:cx3="http://schemas.microsoft.com/office/drawing/2016/5/9/chartex" xmlns:cx4="http://schemas.microsoft.com/office/drawing/2016/5/10/chartex" xmlns:cx5="http://schemas.microsoft.com/office/drawing/2016/5/11/chartex" xmlns:cx6="http://schemas.microsoft.com/office/drawing/2016/5/12/chartex" xmlns:cx7="http://schemas.microsoft.com/office/drawing/2016/5/13/chartex" xmlns:cx8="http://schemas.microsoft.com/office/drawing/2016/5/14/chartex" xmlns:mc="http://schemas.openxmlformats.org/markup-compatibility/2006" xmlns:aink="http://schemas.microsoft.com/office/drawing/2016/ink" xmlns:am3d="http://schemas.microsoft.com/office/drawing/2017/model3d" xmlns:o="urn:schemas-microsoft-com:office:office" xmlns:r="http://schemas.openxmlformats.org/officeDocument/2006/relationships" xmlns:m="http://schemas.openxmlformats.org/officeDocument/2006/math" xmlns:v="urn:schemas-microsoft-com:vml" xmlns:wp14="http://schemas.microsoft.com/office/word/2010/wordprocessingDrawing" xmlns:wp="http://schemas.openxmlformats.org/drawingml/2006/wordprocessingDrawing" xmlns:w10="urn:schemas-microsoft-com:office:word" xmlns:w="http://schemas.openxmlformats.org/wordprocessingml/2006/main" xmlns:w14="http://schemas.microsoft.com/office/word/2010/wordml" xmlns:w15="http://schemas.microsoft.com/office/word/2012/wordml" xmlns:w16cid="http://schemas.microsoft.com/office/word/2016/wordml/cid" xmlns:w16se="http://schemas.microsoft.com/office/word/2015/wordml/symex" xmlns:wpg="http://schemas.microsoft.com/office/word/2010/wordprocessingGroup" xmlns:wpi="http://schemas.microsoft.com/office/word/2010/wordprocessingInk" xmlns:wne="http://schemas.microsoft.com/office/word/2006/wordml" xmlns:wps="http://schemas.microsoft.com/office/word/2010/wordprocessingShape" mc:Ignorable="w14 w15 w16se w16cid wp14">
+  <w:footnote w:type="separator" w:id="-1">
+    <w:p>
+      <w:pPr>
+        <w:spacing w:after="0" w:line="240" w:lineRule="auto"/>
+      </w:pPr>
+      <w:r>
+        <w:separator/>
+      </w:r>
+    </w:p>
+  </w:footnote>
+  <w:footnote w:type="continuationSeparator" w:id="0">
+    <w:p>
+      <w:pPr>
+        <w:spacing w:after="0" w:line="240" w:lineRule="auto"/>
+      </w:pPr>
+      <w:r>
+        <w:continuationSeparator/>
+      </w:r>
+    </w:p>
+  </w:footnote>
+</w:footnotes>
 </file>
 
 <file path=word/styles.xml><?xml version="1.0" encoding="utf-8"?>

</xml_diff>